<commit_message>
Term and condition pdf an image download added
</commit_message>
<xml_diff>
--- a/public/data/TermCondition/TERMS AND CONDITION FOR STAY IN U.docx
+++ b/public/data/TermCondition/TERMS AND CONDITION FOR STAY IN U.docx
@@ -161,7 +161,15 @@
         </w:numPr>
       </w:pPr>
       <w:r>
-        <w:t>Security would not by adjust during the notice period it would be refunded once the tenant vacate the premises and hand over the keys to the owner or caretaker after deducting any dues, electric charges and any breakage in the premised caused by the tenant.</w:t>
+        <w:t>Security would not b</w:t>
+      </w:r>
+      <w:r>
+        <w:t>e</w:t>
+      </w:r>
+      <w:bookmarkStart w:id="0" w:name="_GoBack"/>
+      <w:bookmarkEnd w:id="0"/>
+      <w:r>
+        <w:t xml:space="preserve"> adjust during the notice period it would be refunded once the tenant vacate the premises and hand over the keys to the owner or caretaker after deducting any dues, electric charges and any breakage in the premised caused by the tenant.</w:t>
       </w:r>
       <w:r>
         <w:br/>
@@ -314,12 +322,7 @@
         </w:numPr>
       </w:pPr>
       <w:r>
-        <w:t xml:space="preserve">Tenant should take care of their belongings and lock the room before going out. Owner will not be </w:t>
-      </w:r>
-      <w:bookmarkStart w:id="0" w:name="_GoBack"/>
-      <w:bookmarkEnd w:id="0"/>
-      <w:r>
-        <w:t>responsible for any loss/theft caused due to seen/unforeseen reasons.</w:t>
+        <w:t>Tenant should take care of their belongings and lock the room before going out. Owner will not be responsible for any loss/theft caused due to seen/unforeseen reasons.</w:t>
       </w:r>
       <w:r>
         <w:br/>
@@ -378,6 +381,7 @@
             <w14:uncheckedState w14:val="2610" w14:font="MS Gothic"/>
           </w14:checkbox>
         </w:sdtPr>
+        <w:sdtEndPr/>
         <w:sdtContent>
           <w:r>
             <w:rPr>
@@ -405,6 +409,7 @@
             <w14:uncheckedState w14:val="2610" w14:font="MS Gothic"/>
           </w14:checkbox>
         </w:sdtPr>
+        <w:sdtEndPr/>
         <w:sdtContent>
           <w:r>
             <w:rPr>
@@ -432,6 +437,7 @@
             <w14:uncheckedState w14:val="2610" w14:font="MS Gothic"/>
           </w14:checkbox>
         </w:sdtPr>
+        <w:sdtEndPr/>
         <w:sdtContent>
           <w:r>
             <w:rPr>
@@ -459,6 +465,7 @@
             <w14:uncheckedState w14:val="2610" w14:font="MS Gothic"/>
           </w14:checkbox>
         </w:sdtPr>
+        <w:sdtEndPr/>
         <w:sdtContent>
           <w:r>
             <w:rPr>
@@ -486,6 +493,7 @@
             <w14:uncheckedState w14:val="2610" w14:font="MS Gothic"/>
           </w14:checkbox>
         </w:sdtPr>
+        <w:sdtEndPr/>
         <w:sdtContent>
           <w:r>
             <w:rPr>
@@ -513,6 +521,7 @@
             <w14:uncheckedState w14:val="2610" w14:font="MS Gothic"/>
           </w14:checkbox>
         </w:sdtPr>
+        <w:sdtEndPr/>
         <w:sdtContent>
           <w:r>
             <w:rPr>
@@ -540,6 +549,7 @@
             <w14:uncheckedState w14:val="2610" w14:font="MS Gothic"/>
           </w14:checkbox>
         </w:sdtPr>
+        <w:sdtEndPr/>
         <w:sdtContent>
           <w:r>
             <w:rPr>
@@ -567,6 +577,7 @@
             <w14:uncheckedState w14:val="2610" w14:font="MS Gothic"/>
           </w14:checkbox>
         </w:sdtPr>
+        <w:sdtEndPr/>
         <w:sdtContent>
           <w:r>
             <w:rPr>
@@ -618,6 +629,7 @@
             <w14:uncheckedState w14:val="2610" w14:font="MS Gothic"/>
           </w14:checkbox>
         </w:sdtPr>
+        <w:sdtEndPr/>
         <w:sdtContent>
           <w:r>
             <w:rPr>
@@ -669,6 +681,7 @@
             <w14:uncheckedState w14:val="2610" w14:font="MS Gothic"/>
           </w14:checkbox>
         </w:sdtPr>
+        <w:sdtEndPr/>
         <w:sdtContent>
           <w:r>
             <w:rPr>
@@ -702,6 +715,7 @@
             <w14:uncheckedState w14:val="2610" w14:font="MS Gothic"/>
           </w14:checkbox>
         </w:sdtPr>
+        <w:sdtEndPr/>
         <w:sdtContent>
           <w:r>
             <w:rPr>
@@ -729,6 +743,7 @@
             <w14:uncheckedState w14:val="2610" w14:font="MS Gothic"/>
           </w14:checkbox>
         </w:sdtPr>
+        <w:sdtEndPr/>
         <w:sdtContent>
           <w:r>
             <w:rPr>
@@ -762,6 +777,7 @@
             <w14:uncheckedState w14:val="2610" w14:font="MS Gothic"/>
           </w14:checkbox>
         </w:sdtPr>
+        <w:sdtEndPr/>
         <w:sdtContent>
           <w:r>
             <w:rPr>
@@ -813,6 +829,7 @@
             <w14:uncheckedState w14:val="2610" w14:font="MS Gothic"/>
           </w14:checkbox>
         </w:sdtPr>
+        <w:sdtEndPr/>
         <w:sdtContent>
           <w:r>
             <w:rPr>
@@ -846,6 +863,7 @@
             <w14:uncheckedState w14:val="2610" w14:font="MS Gothic"/>
           </w14:checkbox>
         </w:sdtPr>
+        <w:sdtEndPr/>
         <w:sdtContent>
           <w:r>
             <w:rPr>
@@ -891,6 +909,7 @@
             <w14:uncheckedState w14:val="2610" w14:font="MS Gothic"/>
           </w14:checkbox>
         </w:sdtPr>
+        <w:sdtEndPr/>
         <w:sdtContent>
           <w:r>
             <w:rPr>
@@ -933,6 +952,7 @@
             <w14:uncheckedState w14:val="2610" w14:font="MS Gothic"/>
           </w14:checkbox>
         </w:sdtPr>
+        <w:sdtEndPr/>
         <w:sdtContent>
           <w:r>
             <w:rPr>
@@ -1201,6 +1221,7 @@
         <w:docPartUnique/>
       </w:docPartObj>
     </w:sdtPr>
+    <w:sdtEndPr/>
     <w:sdtContent>
       <w:p>
         <w:pPr>
@@ -1235,7 +1256,7 @@
               </v:handles>
               <o:lock v:ext="edit" text="t" shapetype="t"/>
             </v:shapetype>
-            <v:shape id="PowerPlusWaterMarkObject188508986" o:spid="_x0000_s2049" type="#_x0000_t136" style="position:absolute;margin-left:0;margin-top:0;width:619.8pt;height:185.9pt;rotation:315;z-index:-251657216;mso-position-horizontal:center;mso-position-horizontal-relative:margin;mso-position-vertical:center;mso-position-vertical-relative:margin" o:allowincell="f" fillcolor="silver" stroked="f">
+            <v:shape id="PowerPlusWaterMarkObject188508986" o:spid="_x0000_s2049" type="#_x0000_t136" style="position:absolute;margin-left:0;margin-top:0;width:619.8pt;height:185.9pt;rotation:315;z-index:-251658752;mso-position-horizontal:center;mso-position-horizontal-relative:margin;mso-position-vertical:center;mso-position-vertical-relative:margin" o:allowincell="f" fillcolor="silver" stroked="f">
               <v:fill opacity=".5"/>
               <v:textpath style="font-family:&quot;Calibri&quot;;font-size:1pt" string="U BLOCK 80 /7"/>
               <w10:wrap anchorx="margin" anchory="margin"/>
@@ -2254,7 +2275,7 @@
 </file>
 
 <file path=customXml/itemProps1.xml><?xml version="1.0" encoding="utf-8"?>
-<ds:datastoreItem xmlns:ds="http://schemas.openxmlformats.org/officeDocument/2006/customXml" ds:itemID="{E2F7967A-705A-4A48-B6E2-F69BA8D86C57}">
+<ds:datastoreItem xmlns:ds="http://schemas.openxmlformats.org/officeDocument/2006/customXml" ds:itemID="{590871C2-1CC1-4A7F-9578-E756EC0EACAF}">
   <ds:schemaRefs>
     <ds:schemaRef ds:uri="http://schemas.openxmlformats.org/officeDocument/2006/bibliography"/>
   </ds:schemaRefs>

</xml_diff>